<commit_message>
[NT]: Updated HelloWorld document template
</commit_message>
<xml_diff>
--- a/HelloWorld.docx
+++ b/HelloWorld.docx
@@ -317,6 +317,25 @@
       </w:pPr>
       <w:r>
         <w:rPr/>
+        <w:t>LETTER_NOTES</w:t>
+      </w:r>
+    </w:p>
+    <w:p>
+      <w:pPr>
+        <w:pStyle w:val="Normal"/>
+        <w:rPr/>
+      </w:pPr>
+      <w:r>
+        <w:rPr/>
+      </w:r>
+    </w:p>
+    <w:p>
+      <w:pPr>
+        <w:pStyle w:val="Normal"/>
+        <w:rPr/>
+      </w:pPr>
+      <w:r>
+        <w:rPr/>
       </w:r>
     </w:p>
     <w:p>
@@ -449,6 +468,7 @@
     <w:rPrDefault>
       <w:rPr>
         <w:rFonts w:ascii="Liberation Serif" w:hAnsi="Liberation Serif" w:eastAsia="Arial Unicode MS" w:cs="Arial Unicode MS"/>
+        <w:sz w:val="20"/>
         <w:szCs w:val="24"/>
         <w:lang w:val="en-GB" w:eastAsia="zh-CN" w:bidi="hi-IN"/>
       </w:rPr>

</xml_diff>